<commit_message>
okej tak este nie
</commit_message>
<xml_diff>
--- a/Zadanie-2-B/127147_Z2b_dokument.docx
+++ b/Zadanie-2-B/127147_Z2b_dokument.docx
@@ -899,7 +899,7 @@
     </w:p>
     <w:p>
       <w:r>
-        <w:t xml:space="preserve">Po úspešnom </w:t>
+        <w:t xml:space="preserve">Po </w:t>
       </w:r>
       <w:r>
         <w:t xml:space="preserve">výbere zhlukovača </w:t>
@@ -1302,62 +1302,6 @@
     </w:p>
     <w:p>
       <w:r>
-        <w:t xml:space="preserve">V prípade, že bolo zvolené </w:t>
-      </w:r>
-      <w:r>
-        <w:rPr>
-          <w:b/>
-          <w:bCs/>
-        </w:rPr>
-        <w:t>k-means centroid</w:t>
-      </w:r>
-      <w:r>
-        <w:t xml:space="preserve"> zhlukovanie</w:t>
-      </w:r>
-      <w:r>
-        <w:t xml:space="preserve">, program vygeneruje </w:t>
-      </w:r>
-      <w:r>
-        <w:rPr>
-          <w:b/>
-          <w:bCs/>
-        </w:rPr>
-        <w:t>náhodné súradnice</w:t>
-      </w:r>
-      <w:r>
-        <w:t xml:space="preserve"> v rozhraní súradníc.</w:t>
-      </w:r>
-    </w:p>
-    <w:p>
-      <w:r>
-        <w:t xml:space="preserve">Ak však bolo zvolené </w:t>
-      </w:r>
-      <w:r>
-        <w:rPr>
-          <w:b/>
-          <w:bCs/>
-        </w:rPr>
-        <w:t>k-means medoid</w:t>
-      </w:r>
-      <w:r>
-        <w:t xml:space="preserve"> zhlukovanie, program vyberie </w:t>
-      </w:r>
-      <w:r>
-        <w:rPr>
-          <w:b/>
-          <w:bCs/>
-        </w:rPr>
-        <w:t>náhodný bod</w:t>
-      </w:r>
-      <w:r>
-        <w:t xml:space="preserve"> z už existujúcich bodov</w:t>
-      </w:r>
-      <w:r>
-        <w:t>.</w:t>
-      </w:r>
-    </w:p>
-    <w:p>
-      <w:r>
         <w:t>Každý ďalší centroid</w:t>
       </w:r>
       <w:r>
@@ -1487,82 +1431,82 @@
           <w:b/>
           <w:bCs/>
         </w:rPr>
+        <w:t>Priraďovanie bodov</w:t>
+      </w:r>
+    </w:p>
+    <w:p>
+      <w:r>
+        <w:t xml:space="preserve">Ako prvé sa vypočítajú vzdialenosti </w:t>
+      </w:r>
+      <w:r>
+        <w:t>bodov a</w:t>
+      </w:r>
+      <w:r>
+        <w:t> </w:t>
+      </w:r>
+      <w:r>
+        <w:t>centier</w:t>
+      </w:r>
+      <w:r>
+        <w:t xml:space="preserve"> pomocou Euklidovej vzdialenosti </w:t>
+      </w:r>
+      <w:r>
+        <w:t>a </w:t>
+      </w:r>
+      <w:r>
+        <w:t>rozšíreni</w:t>
+      </w:r>
+      <w:r>
+        <w:t>e</w:t>
+      </w:r>
+      <w:r>
+        <w:t xml:space="preserve"> o nov</w:t>
+      </w:r>
+      <w:r>
+        <w:t>ú</w:t>
+      </w:r>
+      <w:r>
+        <w:t xml:space="preserve"> os </w:t>
+      </w:r>
+      <w:r>
+        <w:t xml:space="preserve">(pre </w:t>
+      </w:r>
+      <w:r>
+        <w:t>umožnenie</w:t>
+      </w:r>
+      <w:r>
+        <w:t xml:space="preserve"> broadcastu s </w:t>
+      </w:r>
+      <w:r>
+        <w:rPr>
+          <w:b/>
+          <w:bCs/>
+        </w:rPr>
+        <w:t>centers_array</w:t>
+      </w:r>
+      <w:r>
+        <w:t>)</w:t>
+      </w:r>
+      <w:r>
+        <w:t xml:space="preserve">, a to vo funkcii </w:t>
+      </w:r>
+      <w:r>
+        <w:rPr>
+          <w:b/>
+          <w:bCs/>
+        </w:rPr>
+        <w:t>dist_calc(array_centers)</w:t>
+      </w:r>
+      <w:r>
+        <w:t xml:space="preserve">. </w:t>
+      </w:r>
+    </w:p>
+    <w:p>
+      <w:r>
+        <w:rPr>
+          <w:noProof/>
+        </w:rPr>
         <w:lastRenderedPageBreak/>
-        <w:t>Priraďovanie bodov</w:t>
-      </w:r>
-    </w:p>
-    <w:p>
-      <w:r>
-        <w:t xml:space="preserve">Ako prvé sa vypočítajú vzdialenosti </w:t>
-      </w:r>
-      <w:r>
-        <w:t>bodov a</w:t>
-      </w:r>
-      <w:r>
-        <w:t> </w:t>
-      </w:r>
-      <w:r>
-        <w:t>centier</w:t>
-      </w:r>
-      <w:r>
-        <w:t xml:space="preserve"> pomocou Euklidovej vzdialenosti </w:t>
-      </w:r>
-      <w:r>
-        <w:t>a </w:t>
-      </w:r>
-      <w:r>
-        <w:t>rozšíreni</w:t>
-      </w:r>
-      <w:r>
-        <w:t>e</w:t>
-      </w:r>
-      <w:r>
-        <w:t xml:space="preserve"> o nov</w:t>
-      </w:r>
-      <w:r>
-        <w:t>ú</w:t>
-      </w:r>
-      <w:r>
-        <w:t xml:space="preserve"> os </w:t>
-      </w:r>
-      <w:r>
-        <w:t xml:space="preserve">(pre </w:t>
-      </w:r>
-      <w:r>
-        <w:t>umožnenie</w:t>
-      </w:r>
-      <w:r>
-        <w:t xml:space="preserve"> broadcastu s </w:t>
-      </w:r>
-      <w:r>
-        <w:rPr>
-          <w:b/>
-          <w:bCs/>
-        </w:rPr>
-        <w:t>centers_array</w:t>
-      </w:r>
-      <w:r>
-        <w:t>)</w:t>
-      </w:r>
-      <w:r>
-        <w:t xml:space="preserve">, a to vo funkcii </w:t>
-      </w:r>
-      <w:r>
-        <w:rPr>
-          <w:b/>
-          <w:bCs/>
-        </w:rPr>
-        <w:t>dist_calc(array_centers)</w:t>
-      </w:r>
-      <w:r>
-        <w:t xml:space="preserve">. </w:t>
-      </w:r>
-    </w:p>
-    <w:p>
-      <w:r>
-        <w:rPr>
-          <w:noProof/>
-        </w:rPr>
         <w:drawing>
           <wp:inline distT="0" distB="0" distL="0" distR="0" wp14:anchorId="16B1BB79" wp14:editId="5F4F67B1">
             <wp:extent cx="5321300" cy="1645896"/>
@@ -1783,21 +1727,7 @@
           <w:i/>
           <w:iCs/>
         </w:rPr>
-        <w:t>Ukážka loopu vo funkcii k</w:t>
-      </w:r>
-      <w:r>
-        <w:rPr>
-          <w:i/>
-          <w:iCs/>
-        </w:rPr>
-        <w:t>med</w:t>
-      </w:r>
-      <w:r>
-        <w:rPr>
-          <w:i/>
-          <w:iCs/>
-        </w:rPr>
-        <w:t>_clustering():</w:t>
+        <w:t>Ukážka loopu vo funkcii kmed_clustering():</w:t>
       </w:r>
     </w:p>
     <w:p>
@@ -2638,6 +2568,9 @@
     </w:p>
     <w:p>
       <w:r>
+        <w:rPr>
+          <w:noProof/>
+        </w:rPr>
         <w:drawing>
           <wp:inline distT="0" distB="0" distL="0" distR="0" wp14:anchorId="01F9FDE3" wp14:editId="7FC501DB">
             <wp:extent cx="4362450" cy="477022"/>
@@ -2736,45 +2669,12 @@
     </w:p>
     <w:p>
       <w:r>
-        <w:t>Pre demonštráciu kódu som sa rozhodol</w:t>
-      </w:r>
-      <w:r>
-        <w:t xml:space="preserve"> otestovať každý typ zhlukovača a porovnať získané výsledky.</w:t>
-      </w:r>
-      <w:r>
-        <w:t xml:space="preserve"> </w:t>
-      </w:r>
-      <w:r>
-        <w:t>Testovanie zhlukovačov</w:t>
-      </w:r>
-      <w:r>
-        <w:t xml:space="preserve"> k-means</w:t>
-      </w:r>
-      <w:r>
-        <w:t xml:space="preserve"> prebiehalo pri nasledovných podmienkach</w:t>
-      </w:r>
-      <w:r>
-        <w:t>:</w:t>
-      </w:r>
-    </w:p>
-    <w:p>
-      <w:r>
-        <w:t>Pri K-means, kde stred je centroid bolo generovaných 40 000 bodov,</w:t>
-      </w:r>
-      <w:r>
-        <w:t xml:space="preserve"> limita iterácií </w:t>
-      </w:r>
-      <w:r>
-        <w:t xml:space="preserve">bola </w:t>
-      </w:r>
-      <w:r>
-        <w:t>50 a</w:t>
-      </w:r>
-      <w:r>
-        <w:t> celkovo bolo urobených 20 pokusov</w:t>
-      </w:r>
-      <w:r>
-        <w:t xml:space="preserve">. </w:t>
+        <w:t xml:space="preserve">Na demonštráciu kódu bol každý typ zhlukovača otestovaný a výsledky boli následne porovnané. </w:t>
+      </w:r>
+    </w:p>
+    <w:p>
+      <w:r>
+        <w:t>Testovanie zhlukovača k-means s centroidmi prebiehalo za nasledujúcich podmienok: bolo generovaných 40 000 bodov, nastavená limita iterácií bola 50 a celkovo sa uskutočnilo 20 pokusov.</w:t>
       </w:r>
     </w:p>
     <w:p>
@@ -2968,13 +2868,7 @@
     </w:p>
     <w:p>
       <w:r>
-        <w:t>Pri K-means, kde stred je medoid bolo taktiež generovaných 40 000 bodov</w:t>
-      </w:r>
-      <w:r>
-        <w:t>, avšak limita iterácií bola iba 10 a celkovo bolo urobených 20</w:t>
-      </w:r>
-      <w:r>
-        <w:t xml:space="preserve"> pokusov</w:t>
+        <w:t>Pri testovaní k-means zhlukovača s medoidmi bolo taktiež generovaných 40 000 bodov, avšak limita iterácií bola znížená na 10, pričom sa uskutočnilo celkovo 20 pokusov</w:t>
       </w:r>
       <w:r>
         <w:t>.</w:t>
@@ -2982,13 +2876,7 @@
     </w:p>
     <w:p>
       <w:r>
-        <w:t>Graf úspešnosti klastrovania (</w:t>
-      </w:r>
-      <w:r>
-        <w:t>medoid</w:t>
-      </w:r>
-      <w:r>
-        <w:t>) vzhľadom ku počtu klasterov vyzerá nasledovne:</w:t>
+        <w:t>Graf úspešnosti klastrovania (medoid) vzhľadom ku počtu klasterov vyzerá nasledovne:</w:t>
       </w:r>
     </w:p>
     <w:p>
@@ -3000,8 +2888,8 @@
           <w:noProof/>
         </w:rPr>
         <w:drawing>
-          <wp:inline distT="0" distB="0" distL="0" distR="0" wp14:anchorId="245CA739" wp14:editId="38BE397E">
-            <wp:extent cx="3721100" cy="2064407"/>
+          <wp:inline distT="0" distB="0" distL="0" distR="0" wp14:anchorId="245CA739" wp14:editId="7FCF0D1F">
+            <wp:extent cx="3925943" cy="2178050"/>
             <wp:effectExtent l="0" t="0" r="0" b="0"/>
             <wp:docPr id="2063971425" name="Obrázok 4" descr="Obrázok, na ktorom je text, rad, diagram, vývoj&#10;&#10;Automaticky generovaný popis"/>
             <wp:cNvGraphicFramePr>
@@ -3029,7 +2917,7 @@
                   <pic:spPr>
                     <a:xfrm>
                       <a:off x="0" y="0"/>
-                      <a:ext cx="3743969" cy="2077094"/>
+                      <a:ext cx="3952736" cy="2192914"/>
                     </a:xfrm>
                     <a:prstGeom prst="rect">
                       <a:avLst/>
@@ -3265,128 +3153,109 @@
         <w:t xml:space="preserve"> sekúnd</w:t>
       </w:r>
     </w:p>
-    <w:p/>
-    <w:p>
-      <w:pPr>
-        <w:rPr>
-          <w:b/>
-          <w:bCs/>
-        </w:rPr>
-      </w:pPr>
-      <w:r>
-        <w:t xml:space="preserve">V prípade Divízneho zhlukovania sa testoval program </w:t>
-      </w:r>
-      <w:r>
-        <w:t>10 krát na 40 000 bodoch. Testovaním sa zistilo</w:t>
-      </w:r>
-      <w:r>
-        <w:t>, že p</w:t>
-      </w:r>
-      <w:r>
-        <w:t>riemerný čas</w:t>
-      </w:r>
-      <w:r>
-        <w:t xml:space="preserve"> </w:t>
-      </w:r>
-      <w:r>
-        <w:t>pracovania</w:t>
-      </w:r>
-      <w:r>
-        <w:t xml:space="preserve"> je </w:t>
-      </w:r>
-      <w:r>
-        <w:rPr>
-          <w:b/>
-          <w:bCs/>
-        </w:rPr>
-        <w:t>9.98 sekúnd</w:t>
-      </w:r>
-      <w:r>
-        <w:t xml:space="preserve"> a priemerný počet klastrov je </w:t>
-      </w:r>
-      <w:r>
-        <w:rPr>
-          <w:b/>
-          <w:bCs/>
-        </w:rPr>
-        <w:t>13.1</w:t>
-      </w:r>
-      <w:r>
-        <w:rPr>
-          <w:b/>
-          <w:bCs/>
-        </w:rPr>
+    <w:p>
+      <w:r>
+        <w:t xml:space="preserve">Pri divíznom zhlukovaní bol program testovaný 10-krát na množine 40 000 bodov. Testovanie ukázalo, že priemerný čas vykonávania bol </w:t>
+      </w:r>
+      <w:r>
+        <w:rPr>
+          <w:b/>
+          <w:bCs/>
+        </w:rPr>
+        <w:t>9,98 sekundy</w:t>
+      </w:r>
+      <w:r>
+        <w:t xml:space="preserve"> a priemerný počet klastrov dosiahol hodnotu </w:t>
+      </w:r>
+      <w:r>
+        <w:rPr>
+          <w:b/>
+          <w:bCs/>
+        </w:rPr>
+        <w:t>13,1</w:t>
+      </w:r>
+      <w:r>
         <w:t>.</w:t>
       </w:r>
     </w:p>
     <w:p>
       <w:r>
-        <w:t xml:space="preserve">Po porovnaní týchto výsledkov je </w:t>
-      </w:r>
-      <w:r>
-        <w:t xml:space="preserve">možné </w:t>
-      </w:r>
-      <w:r>
-        <w:t>vidieť</w:t>
-      </w:r>
-      <w:r>
-        <w:t xml:space="preserve">, že z hľadiska časovej </w:t>
-      </w:r>
-      <w:r>
-        <w:t>efektívnosti</w:t>
-      </w:r>
-      <w:r>
-        <w:t xml:space="preserve"> a </w:t>
-      </w:r>
-      <w:r>
-        <w:t xml:space="preserve">úspešnosti </w:t>
-      </w:r>
-      <w:r>
-        <w:t xml:space="preserve">je </w:t>
-      </w:r>
-      <w:r>
-        <w:t>metóda</w:t>
-      </w:r>
-      <w:r>
-        <w:t xml:space="preserve"> </w:t>
-      </w:r>
-      <w:r>
-        <w:t xml:space="preserve">Divízneho zhlukovania pre podmienky Zadania 2 </w:t>
-      </w:r>
-      <w:r>
-        <w:t xml:space="preserve">najvhodnejšia. </w:t>
-      </w:r>
-    </w:p>
-    <w:p>
-      <w:r>
-        <w:t xml:space="preserve">Čo sa týka </w:t>
-      </w:r>
-      <w:r>
-        <w:t xml:space="preserve">úspešnosti, po divíznom zhlukovaní </w:t>
-      </w:r>
-      <w:r>
-        <w:t xml:space="preserve">nasleduje </w:t>
-      </w:r>
-      <w:r>
-        <w:t>k-means medoid, ktorý je od 16 klasterov úspešný viac ako 75%</w:t>
-      </w:r>
-      <w:r>
-        <w:t xml:space="preserve"> pokusov. Avšak</w:t>
-      </w:r>
-      <w:r>
-        <w:t xml:space="preserve"> k-means centroid môžeme považovať za síce rýchlejšiu, ale menej úspešnú </w:t>
-      </w:r>
-      <w:r>
-        <w:t>metódu</w:t>
+        <w:t>Na základe porovnania výsledkov je možné</w:t>
+      </w:r>
+      <w:r>
+        <w:t xml:space="preserve"> posúdiť</w:t>
+      </w:r>
+      <w:r>
+        <w:t>, že z hľadiska časovej efektívnosti a úspešnosti je metóda divízneho zhlukovania pre podmienky Zadania 2 najvhodnejšia. Táto metóda dosahuje vysokú úspešnosť pri zachovaní rýchleho výpočtového času.</w:t>
+      </w:r>
+    </w:p>
+    <w:p>
+      <w:r>
+        <w:t>Z hľadiska úspešnosti nasleduje za divíznym zhlukovaním k-means s medoidmi, ktorý pri 16 a viac klastroch dosahuje úspešnosť vyššiu ako 75 %. Na druhej strane, k-means s centroidmi vykazuje vyššiu rýchlosť, avšak s nižšou úspešnosťou, čo ho robí vhodným na rýchlejšie zhlukovanie pri menej náročných podmienkach na presnosť.</w:t>
+      </w:r>
+    </w:p>
+    <w:p>
+      <w:pPr>
+        <w:pStyle w:val="Nadpis2"/>
+        <w:rPr>
+          <w:b/>
+          <w:bCs/>
+        </w:rPr>
+      </w:pPr>
+      <w:r>
+        <w:rPr>
+          <w:b/>
+          <w:bCs/>
+        </w:rPr>
+        <w:t>Príklad vizualizácie</w:t>
+      </w:r>
+    </w:p>
+    <w:p>
+      <w:r>
+        <w:drawing>
+          <wp:inline distT="0" distB="0" distL="0" distR="0" wp14:anchorId="3BC692EB" wp14:editId="3A31BACE">
+            <wp:extent cx="4643600" cy="4664075"/>
+            <wp:effectExtent l="0" t="0" r="5080" b="3175"/>
+            <wp:docPr id="1079693165" name="Obrázok 1" descr="Obrázok, na ktorom je detské kresby, pestrofarebnosť&#10;&#10;Automaticky generovaný popis"/>
+            <wp:cNvGraphicFramePr>
+              <a:graphicFrameLocks xmlns:a="http://schemas.openxmlformats.org/drawingml/2006/main" noChangeAspect="1"/>
+            </wp:cNvGraphicFramePr>
+            <a:graphic xmlns:a="http://schemas.openxmlformats.org/drawingml/2006/main">
+              <a:graphicData uri="http://schemas.openxmlformats.org/drawingml/2006/picture">
+                <pic:pic xmlns:pic="http://schemas.openxmlformats.org/drawingml/2006/picture">
+                  <pic:nvPicPr>
+                    <pic:cNvPr id="1079693165" name="Obrázok 1" descr="Obrázok, na ktorom je detské kresby, pestrofarebnosť&#10;&#10;Automaticky generovaný popis"/>
+                    <pic:cNvPicPr/>
+                  </pic:nvPicPr>
+                  <pic:blipFill>
+                    <a:blip r:embed="rId24"/>
+                    <a:stretch>
+                      <a:fillRect/>
+                    </a:stretch>
+                  </pic:blipFill>
+                  <pic:spPr>
+                    <a:xfrm>
+                      <a:off x="0" y="0"/>
+                      <a:ext cx="4648345" cy="4668841"/>
+                    </a:xfrm>
+                    <a:prstGeom prst="rect">
+                      <a:avLst/>
+                    </a:prstGeom>
+                  </pic:spPr>
+                </pic:pic>
+              </a:graphicData>
+            </a:graphic>
+          </wp:inline>
+        </w:drawing>
       </w:r>
     </w:p>
     <w:sectPr>
-      <w:headerReference w:type="even" r:id="rId24"/>
-      <w:headerReference w:type="default" r:id="rId25"/>
-      <w:footerReference w:type="even" r:id="rId26"/>
-      <w:footerReference w:type="default" r:id="rId27"/>
-      <w:headerReference w:type="first" r:id="rId28"/>
-      <w:footerReference w:type="first" r:id="rId29"/>
+      <w:headerReference w:type="even" r:id="rId25"/>
+      <w:headerReference w:type="default" r:id="rId26"/>
+      <w:footerReference w:type="even" r:id="rId27"/>
+      <w:footerReference w:type="default" r:id="rId28"/>
+      <w:headerReference w:type="first" r:id="rId29"/>
+      <w:footerReference w:type="first" r:id="rId30"/>
       <w:pgSz w:w="11906" w:h="16838"/>
       <w:pgMar w:top="1417" w:right="1417" w:bottom="1417" w:left="1417" w:header="708" w:footer="708" w:gutter="0"/>
       <w:cols w:space="708"/>

</xml_diff>